<commit_message>
User requirements design summary
</commit_message>
<xml_diff>
--- a/Report/User requirements and design summary.docx
+++ b/Report/User requirements and design summary.docx
@@ -41,16 +41,18 @@
           <w:p>
             <w:pPr>
               <w:rPr>
-                <w:sz w:val="32"/>
-                <w:szCs w:val="32"/>
-              </w:rPr>
-            </w:pPr>
-            <w:r>
-              <w:rPr>
+                <w:rFonts w:cs="Times New Roman"/>
+                <w:sz w:val="36"/>
+                <w:szCs w:val="36"/>
+              </w:rPr>
+            </w:pPr>
+            <w:r>
+              <w:rPr>
+                <w:rFonts w:cs="Times New Roman"/>
                 <w:b/>
                 <w:bCs/>
-                <w:sz w:val="32"/>
-                <w:szCs w:val="32"/>
+                <w:sz w:val="36"/>
+                <w:szCs w:val="36"/>
                 <w:lang w:val="en-GB"/>
               </w:rPr>
               <w:t>Chapter</w:t>
@@ -71,16 +73,18 @@
           <w:p>
             <w:pPr>
               <w:rPr>
+                <w:rFonts w:cs="Times New Roman"/>
                 <w:b/>
-                <w:sz w:val="32"/>
-                <w:szCs w:val="32"/>
-              </w:rPr>
-            </w:pPr>
-            <w:r>
-              <w:rPr>
+                <w:sz w:val="36"/>
+                <w:szCs w:val="36"/>
+              </w:rPr>
+            </w:pPr>
+            <w:r>
+              <w:rPr>
+                <w:rFonts w:cs="Times New Roman"/>
                 <w:b/>
-                <w:sz w:val="32"/>
-                <w:szCs w:val="32"/>
+                <w:sz w:val="36"/>
+                <w:szCs w:val="36"/>
               </w:rPr>
               <w:t>Description</w:t>
             </w:r>
@@ -110,8 +114,18 @@
             <w:hideMark/>
           </w:tcPr>
           <w:p>
-            <w:r>
-              <w:rPr>
+            <w:pPr>
+              <w:rPr>
+                <w:rFonts w:cs="Times New Roman"/>
+                <w:sz w:val="26"/>
+                <w:szCs w:val="26"/>
+              </w:rPr>
+            </w:pPr>
+            <w:r>
+              <w:rPr>
+                <w:rFonts w:cs="Times New Roman"/>
+                <w:sz w:val="26"/>
+                <w:szCs w:val="26"/>
                 <w:lang w:val="en-GB"/>
               </w:rPr>
               <w:t>Preface</w:t>
@@ -139,18 +153,36 @@
           <w:p>
             <w:pPr>
               <w:rPr>
+                <w:rFonts w:cs="Times New Roman"/>
+                <w:sz w:val="26"/>
+                <w:szCs w:val="26"/>
                 <w:lang w:val="en-GB"/>
               </w:rPr>
             </w:pPr>
             <w:r>
               <w:rPr>
+                <w:rFonts w:cs="Times New Roman"/>
+                <w:sz w:val="26"/>
+                <w:szCs w:val="26"/>
                 <w:lang w:val="en-GB"/>
               </w:rPr>
               <w:t>Restaurant reservation systems help manage the constant influx of reservations and customers – allowing the customers to book their tables remotely so managers can schedule resources according to the number of bookings.</w:t>
             </w:r>
           </w:p>
           <w:p>
-            <w:r>
+            <w:pPr>
+              <w:rPr>
+                <w:rFonts w:cs="Times New Roman"/>
+                <w:sz w:val="26"/>
+                <w:szCs w:val="26"/>
+              </w:rPr>
+            </w:pPr>
+            <w:r>
+              <w:rPr>
+                <w:rFonts w:cs="Times New Roman"/>
+                <w:sz w:val="26"/>
+                <w:szCs w:val="26"/>
+              </w:rPr>
               <w:t>Customers also want a more convenient dining experience, and restaurants want to deliver the same to boost their business. A powerful table booking system for restaurants can help them do just that.</w:t>
             </w:r>
           </w:p>
@@ -179,8 +211,18 @@
             <w:hideMark/>
           </w:tcPr>
           <w:p>
-            <w:r>
-              <w:rPr>
+            <w:pPr>
+              <w:rPr>
+                <w:rFonts w:cs="Times New Roman"/>
+                <w:sz w:val="26"/>
+                <w:szCs w:val="26"/>
+              </w:rPr>
+            </w:pPr>
+            <w:r>
+              <w:rPr>
+                <w:rFonts w:cs="Times New Roman"/>
+                <w:sz w:val="26"/>
+                <w:szCs w:val="26"/>
                 <w:lang w:val="en-GB"/>
               </w:rPr>
               <w:t>Introduction</w:t>
@@ -208,11 +250,17 @@
           <w:p>
             <w:pPr>
               <w:rPr>
+                <w:rFonts w:cs="Times New Roman"/>
+                <w:sz w:val="26"/>
+                <w:szCs w:val="26"/>
                 <w:lang w:val="en-GB"/>
               </w:rPr>
             </w:pPr>
             <w:r>
               <w:rPr>
+                <w:rFonts w:cs="Times New Roman"/>
+                <w:sz w:val="26"/>
+                <w:szCs w:val="26"/>
                 <w:lang w:val="en-GB"/>
               </w:rPr>
               <w:t xml:space="preserve">Up until a few years ago, restaurant reservations were made via phone calls – the wait staff would pencil in the name, time and date on their schedules to book the table. </w:t>
@@ -221,32 +269,69 @@
           <w:p>
             <w:pPr>
               <w:rPr>
+                <w:rFonts w:cs="Times New Roman"/>
+                <w:sz w:val="26"/>
+                <w:szCs w:val="26"/>
                 <w:lang w:val="en-GB"/>
               </w:rPr>
             </w:pPr>
             <w:r>
               <w:rPr>
+                <w:rFonts w:cs="Times New Roman"/>
+                <w:sz w:val="26"/>
+                <w:szCs w:val="26"/>
                 <w:lang w:val="en-GB"/>
               </w:rPr>
               <w:t>It resulted in the loss of the staff member’s precious time, which they could have utilized in cleaning tables or serving the customers. The advent of online systems has revolutionized the landscape of table management, streamlining the entire process and making it more efficient for all stakeholders.</w:t>
             </w:r>
           </w:p>
           <w:p>
-            <w:r>
-              <w:t>The online reservation</w:t>
-            </w:r>
-            <w:r>
-              <w:t xml:space="preserve"> gives complete freedom to the consumers to make a booking without any interaction, and give restaurant opportunity for effective table management</w:t>
-            </w:r>
-            <w:r>
+            <w:pPr>
+              <w:rPr>
+                <w:rFonts w:cs="Times New Roman"/>
+                <w:sz w:val="26"/>
+                <w:szCs w:val="26"/>
+              </w:rPr>
+            </w:pPr>
+            <w:r>
+              <w:rPr>
+                <w:rFonts w:cs="Times New Roman"/>
+                <w:sz w:val="26"/>
+                <w:szCs w:val="26"/>
+              </w:rPr>
+              <w:t>The online reservation gives complete freedom to the consumers to make a booking without any interaction, and give restaurant opportunity for effective table management</w:t>
+            </w:r>
+            <w:r>
+              <w:rPr>
+                <w:rFonts w:cs="Times New Roman"/>
+                <w:sz w:val="26"/>
+                <w:szCs w:val="26"/>
+              </w:rPr>
               <w:t>.</w:t>
             </w:r>
           </w:p>
           <w:p>
-            <w:r>
+            <w:pPr>
+              <w:rPr>
+                <w:rFonts w:cs="Times New Roman"/>
+                <w:sz w:val="26"/>
+                <w:szCs w:val="26"/>
+              </w:rPr>
+            </w:pPr>
+            <w:r>
+              <w:rPr>
+                <w:rFonts w:cs="Times New Roman"/>
+                <w:sz w:val="26"/>
+                <w:szCs w:val="26"/>
+              </w:rPr>
               <w:t xml:space="preserve">Furthermore, online reservations </w:t>
             </w:r>
             <w:r>
+              <w:rPr>
+                <w:rFonts w:cs="Times New Roman"/>
+                <w:sz w:val="26"/>
+                <w:szCs w:val="26"/>
+              </w:rPr>
               <w:t>decrease the standing time thanks to waitlist management features.</w:t>
             </w:r>
           </w:p>
@@ -275,8 +360,18 @@
             <w:hideMark/>
           </w:tcPr>
           <w:p>
-            <w:r>
-              <w:rPr>
+            <w:pPr>
+              <w:rPr>
+                <w:rFonts w:cs="Times New Roman"/>
+                <w:sz w:val="26"/>
+                <w:szCs w:val="26"/>
+              </w:rPr>
+            </w:pPr>
+            <w:r>
+              <w:rPr>
+                <w:rFonts w:cs="Times New Roman"/>
+                <w:sz w:val="26"/>
+                <w:szCs w:val="26"/>
                 <w:lang w:val="en-GB"/>
               </w:rPr>
               <w:t>Glossary</w:t>
@@ -302,8 +397,18 @@
             <w:hideMark/>
           </w:tcPr>
           <w:p>
-            <w:r>
-              <w:rPr>
+            <w:pPr>
+              <w:rPr>
+                <w:rFonts w:cs="Times New Roman"/>
+                <w:sz w:val="26"/>
+                <w:szCs w:val="26"/>
+              </w:rPr>
+            </w:pPr>
+            <w:r>
+              <w:rPr>
+                <w:rFonts w:cs="Times New Roman"/>
+                <w:sz w:val="26"/>
+                <w:szCs w:val="26"/>
                 <w:lang w:val="en-GB"/>
               </w:rPr>
               <w:t xml:space="preserve"> </w:t>
@@ -334,8 +439,18 @@
             <w:hideMark/>
           </w:tcPr>
           <w:p>
-            <w:r>
-              <w:rPr>
+            <w:pPr>
+              <w:rPr>
+                <w:rFonts w:cs="Times New Roman"/>
+                <w:sz w:val="26"/>
+                <w:szCs w:val="26"/>
+              </w:rPr>
+            </w:pPr>
+            <w:r>
+              <w:rPr>
+                <w:rFonts w:cs="Times New Roman"/>
+                <w:sz w:val="26"/>
+                <w:szCs w:val="26"/>
                 <w:lang w:val="en-GB"/>
               </w:rPr>
               <w:t>User requirements definition</w:t>
@@ -361,15 +476,44 @@
             <w:hideMark/>
           </w:tcPr>
           <w:p>
-            <w:r>
+            <w:pPr>
+              <w:rPr>
+                <w:rFonts w:cs="Times New Roman"/>
+                <w:sz w:val="26"/>
+                <w:szCs w:val="26"/>
+              </w:rPr>
+            </w:pPr>
+            <w:r>
+              <w:rPr>
+                <w:rFonts w:cs="Times New Roman"/>
+                <w:sz w:val="26"/>
+                <w:szCs w:val="26"/>
+              </w:rPr>
               <w:t>User functions:</w:t>
             </w:r>
           </w:p>
           <w:p>
-            <w:r>
+            <w:pPr>
+              <w:rPr>
+                <w:rFonts w:cs="Times New Roman"/>
+                <w:sz w:val="26"/>
+                <w:szCs w:val="26"/>
+              </w:rPr>
+            </w:pPr>
+            <w:r>
+              <w:rPr>
+                <w:rFonts w:cs="Times New Roman"/>
+                <w:sz w:val="26"/>
+                <w:szCs w:val="26"/>
+              </w:rPr>
               <w:t>_</w:t>
             </w:r>
             <w:r>
+              <w:rPr>
+                <w:rFonts w:cs="Times New Roman"/>
+                <w:sz w:val="26"/>
+                <w:szCs w:val="26"/>
+              </w:rPr>
               <w:t>User general function:</w:t>
             </w:r>
           </w:p>
@@ -380,8 +524,18 @@
                 <w:ilvl w:val="0"/>
                 <w:numId w:val="18"/>
               </w:numPr>
-            </w:pPr>
-            <w:r>
+              <w:rPr>
+                <w:rFonts w:ascii="Times New Roman" w:hAnsi="Times New Roman"/>
+                <w:sz w:val="26"/>
+                <w:szCs w:val="26"/>
+              </w:rPr>
+            </w:pPr>
+            <w:r>
+              <w:rPr>
+                <w:rFonts w:ascii="Times New Roman" w:hAnsi="Times New Roman"/>
+                <w:sz w:val="26"/>
+                <w:szCs w:val="26"/>
+              </w:rPr>
               <w:t>Register (except Administrator)</w:t>
             </w:r>
           </w:p>
@@ -392,8 +546,18 @@
                 <w:ilvl w:val="0"/>
                 <w:numId w:val="18"/>
               </w:numPr>
-            </w:pPr>
-            <w:r>
+              <w:rPr>
+                <w:rFonts w:ascii="Times New Roman" w:hAnsi="Times New Roman"/>
+                <w:sz w:val="26"/>
+                <w:szCs w:val="26"/>
+              </w:rPr>
+            </w:pPr>
+            <w:r>
+              <w:rPr>
+                <w:rFonts w:ascii="Times New Roman" w:hAnsi="Times New Roman"/>
+                <w:sz w:val="26"/>
+                <w:szCs w:val="26"/>
+              </w:rPr>
               <w:t>Login/Logout</w:t>
             </w:r>
           </w:p>
@@ -404,16 +568,43 @@
                 <w:ilvl w:val="0"/>
                 <w:numId w:val="18"/>
               </w:numPr>
-            </w:pPr>
-            <w:r>
+              <w:rPr>
+                <w:rFonts w:ascii="Times New Roman" w:hAnsi="Times New Roman"/>
+                <w:sz w:val="26"/>
+                <w:szCs w:val="26"/>
+              </w:rPr>
+            </w:pPr>
+            <w:r>
+              <w:rPr>
+                <w:rFonts w:ascii="Times New Roman" w:hAnsi="Times New Roman"/>
+                <w:sz w:val="26"/>
+                <w:szCs w:val="26"/>
+              </w:rPr>
               <w:t>Edit information</w:t>
             </w:r>
           </w:p>
           <w:p>
-            <w:r>
+            <w:pPr>
+              <w:rPr>
+                <w:rFonts w:cs="Times New Roman"/>
+                <w:sz w:val="26"/>
+                <w:szCs w:val="26"/>
+              </w:rPr>
+            </w:pPr>
+            <w:r>
+              <w:rPr>
+                <w:rFonts w:cs="Times New Roman"/>
+                <w:sz w:val="26"/>
+                <w:szCs w:val="26"/>
+              </w:rPr>
               <w:t>_</w:t>
             </w:r>
             <w:r>
+              <w:rPr>
+                <w:rFonts w:cs="Times New Roman"/>
+                <w:sz w:val="26"/>
+                <w:szCs w:val="26"/>
+              </w:rPr>
               <w:t>Customer:</w:t>
             </w:r>
           </w:p>
@@ -424,8 +615,18 @@
                 <w:ilvl w:val="0"/>
                 <w:numId w:val="15"/>
               </w:numPr>
-            </w:pPr>
-            <w:r>
+              <w:rPr>
+                <w:rFonts w:ascii="Times New Roman" w:hAnsi="Times New Roman"/>
+                <w:sz w:val="26"/>
+                <w:szCs w:val="26"/>
+              </w:rPr>
+            </w:pPr>
+            <w:r>
+              <w:rPr>
+                <w:rFonts w:ascii="Times New Roman" w:hAnsi="Times New Roman"/>
+                <w:sz w:val="26"/>
+                <w:szCs w:val="26"/>
+              </w:rPr>
               <w:t>View homepage</w:t>
             </w:r>
           </w:p>
@@ -436,8 +637,18 @@
                 <w:ilvl w:val="0"/>
                 <w:numId w:val="15"/>
               </w:numPr>
-            </w:pPr>
-            <w:r>
+              <w:rPr>
+                <w:rFonts w:ascii="Times New Roman" w:hAnsi="Times New Roman"/>
+                <w:sz w:val="26"/>
+                <w:szCs w:val="26"/>
+              </w:rPr>
+            </w:pPr>
+            <w:r>
+              <w:rPr>
+                <w:rFonts w:ascii="Times New Roman" w:hAnsi="Times New Roman"/>
+                <w:sz w:val="26"/>
+                <w:szCs w:val="26"/>
+              </w:rPr>
               <w:t>View restaurant detail</w:t>
             </w:r>
           </w:p>
@@ -448,8 +659,18 @@
                 <w:ilvl w:val="0"/>
                 <w:numId w:val="15"/>
               </w:numPr>
-            </w:pPr>
-            <w:r>
+              <w:rPr>
+                <w:rFonts w:ascii="Times New Roman" w:hAnsi="Times New Roman"/>
+                <w:sz w:val="26"/>
+                <w:szCs w:val="26"/>
+              </w:rPr>
+            </w:pPr>
+            <w:r>
+              <w:rPr>
+                <w:rFonts w:ascii="Times New Roman" w:hAnsi="Times New Roman"/>
+                <w:sz w:val="26"/>
+                <w:szCs w:val="26"/>
+              </w:rPr>
               <w:t>View restaurant comparation (price, rating)</w:t>
             </w:r>
           </w:p>
@@ -460,8 +681,18 @@
                 <w:ilvl w:val="0"/>
                 <w:numId w:val="15"/>
               </w:numPr>
-            </w:pPr>
-            <w:r>
+              <w:rPr>
+                <w:rFonts w:ascii="Times New Roman" w:hAnsi="Times New Roman"/>
+                <w:sz w:val="26"/>
+                <w:szCs w:val="26"/>
+              </w:rPr>
+            </w:pPr>
+            <w:r>
+              <w:rPr>
+                <w:rFonts w:ascii="Times New Roman" w:hAnsi="Times New Roman"/>
+                <w:sz w:val="26"/>
+                <w:szCs w:val="26"/>
+              </w:rPr>
               <w:t>Searching</w:t>
             </w:r>
           </w:p>
@@ -472,8 +703,18 @@
                 <w:ilvl w:val="0"/>
                 <w:numId w:val="15"/>
               </w:numPr>
-            </w:pPr>
-            <w:r>
+              <w:rPr>
+                <w:rFonts w:ascii="Times New Roman" w:hAnsi="Times New Roman"/>
+                <w:sz w:val="26"/>
+                <w:szCs w:val="26"/>
+              </w:rPr>
+            </w:pPr>
+            <w:r>
+              <w:rPr>
+                <w:rFonts w:ascii="Times New Roman" w:hAnsi="Times New Roman"/>
+                <w:sz w:val="26"/>
+                <w:szCs w:val="26"/>
+              </w:rPr>
               <w:t>Checkout/Booking</w:t>
             </w:r>
           </w:p>
@@ -484,11 +725,26 @@
                 <w:ilvl w:val="0"/>
                 <w:numId w:val="15"/>
               </w:numPr>
-            </w:pPr>
-            <w:r>
+              <w:rPr>
+                <w:rFonts w:ascii="Times New Roman" w:hAnsi="Times New Roman"/>
+                <w:sz w:val="26"/>
+                <w:szCs w:val="26"/>
+              </w:rPr>
+            </w:pPr>
+            <w:r>
+              <w:rPr>
+                <w:rFonts w:ascii="Times New Roman" w:hAnsi="Times New Roman"/>
+                <w:sz w:val="26"/>
+                <w:szCs w:val="26"/>
+              </w:rPr>
               <w:t>Chat with suppliers</w:t>
             </w:r>
             <w:r>
+              <w:rPr>
+                <w:rFonts w:ascii="Times New Roman" w:hAnsi="Times New Roman"/>
+                <w:sz w:val="26"/>
+                <w:szCs w:val="26"/>
+              </w:rPr>
               <w:t xml:space="preserve"> </w:t>
             </w:r>
           </w:p>
@@ -499,16 +755,43 @@
                 <w:ilvl w:val="0"/>
                 <w:numId w:val="15"/>
               </w:numPr>
-            </w:pPr>
-            <w:r>
+              <w:rPr>
+                <w:rFonts w:ascii="Times New Roman" w:hAnsi="Times New Roman"/>
+                <w:sz w:val="26"/>
+                <w:szCs w:val="26"/>
+              </w:rPr>
+            </w:pPr>
+            <w:r>
+              <w:rPr>
+                <w:rFonts w:ascii="Times New Roman" w:hAnsi="Times New Roman"/>
+                <w:sz w:val="26"/>
+                <w:szCs w:val="26"/>
+              </w:rPr>
               <w:t>Choose a sitting position in a restaurant</w:t>
             </w:r>
           </w:p>
           <w:p>
-            <w:r>
+            <w:pPr>
+              <w:rPr>
+                <w:rFonts w:cs="Times New Roman"/>
+                <w:sz w:val="26"/>
+                <w:szCs w:val="26"/>
+              </w:rPr>
+            </w:pPr>
+            <w:r>
+              <w:rPr>
+                <w:rFonts w:cs="Times New Roman"/>
+                <w:sz w:val="26"/>
+                <w:szCs w:val="26"/>
+              </w:rPr>
               <w:t>_</w:t>
             </w:r>
             <w:r>
+              <w:rPr>
+                <w:rFonts w:cs="Times New Roman"/>
+                <w:sz w:val="26"/>
+                <w:szCs w:val="26"/>
+              </w:rPr>
               <w:t>Restaurant Manager:</w:t>
             </w:r>
           </w:p>
@@ -519,8 +802,18 @@
                 <w:ilvl w:val="0"/>
                 <w:numId w:val="16"/>
               </w:numPr>
-            </w:pPr>
-            <w:r>
+              <w:rPr>
+                <w:rFonts w:ascii="Times New Roman" w:hAnsi="Times New Roman"/>
+                <w:sz w:val="26"/>
+                <w:szCs w:val="26"/>
+              </w:rPr>
+            </w:pPr>
+            <w:r>
+              <w:rPr>
+                <w:rFonts w:ascii="Times New Roman" w:hAnsi="Times New Roman"/>
+                <w:sz w:val="26"/>
+                <w:szCs w:val="26"/>
+              </w:rPr>
               <w:t>Add restaurant</w:t>
             </w:r>
           </w:p>
@@ -531,8 +824,18 @@
                 <w:ilvl w:val="0"/>
                 <w:numId w:val="16"/>
               </w:numPr>
-            </w:pPr>
-            <w:r>
+              <w:rPr>
+                <w:rFonts w:ascii="Times New Roman" w:hAnsi="Times New Roman"/>
+                <w:sz w:val="26"/>
+                <w:szCs w:val="26"/>
+              </w:rPr>
+            </w:pPr>
+            <w:r>
+              <w:rPr>
+                <w:rFonts w:ascii="Times New Roman" w:hAnsi="Times New Roman"/>
+                <w:sz w:val="26"/>
+                <w:szCs w:val="26"/>
+              </w:rPr>
               <w:t>Delete own restaurant</w:t>
             </w:r>
           </w:p>
@@ -543,8 +846,18 @@
                 <w:ilvl w:val="0"/>
                 <w:numId w:val="16"/>
               </w:numPr>
-            </w:pPr>
-            <w:r>
+              <w:rPr>
+                <w:rFonts w:ascii="Times New Roman" w:hAnsi="Times New Roman"/>
+                <w:sz w:val="26"/>
+                <w:szCs w:val="26"/>
+              </w:rPr>
+            </w:pPr>
+            <w:r>
+              <w:rPr>
+                <w:rFonts w:ascii="Times New Roman" w:hAnsi="Times New Roman"/>
+                <w:sz w:val="26"/>
+                <w:szCs w:val="26"/>
+              </w:rPr>
               <w:t>Edit own restaurant</w:t>
             </w:r>
           </w:p>
@@ -555,11 +868,26 @@
                 <w:ilvl w:val="0"/>
                 <w:numId w:val="16"/>
               </w:numPr>
-            </w:pPr>
-            <w:r>
+              <w:rPr>
+                <w:rFonts w:ascii="Times New Roman" w:hAnsi="Times New Roman"/>
+                <w:sz w:val="26"/>
+                <w:szCs w:val="26"/>
+              </w:rPr>
+            </w:pPr>
+            <w:r>
+              <w:rPr>
+                <w:rFonts w:ascii="Times New Roman" w:hAnsi="Times New Roman"/>
+                <w:sz w:val="26"/>
+                <w:szCs w:val="26"/>
+              </w:rPr>
               <w:t>Manage restaurant (inspect statistic, report</w:t>
             </w:r>
             <w:r>
+              <w:rPr>
+                <w:rFonts w:ascii="Times New Roman" w:hAnsi="Times New Roman"/>
+                <w:sz w:val="26"/>
+                <w:szCs w:val="26"/>
+              </w:rPr>
               <w:t xml:space="preserve"> and revenue)</w:t>
             </w:r>
           </w:p>
@@ -570,8 +898,18 @@
                 <w:ilvl w:val="0"/>
                 <w:numId w:val="16"/>
               </w:numPr>
-            </w:pPr>
-            <w:r>
+              <w:rPr>
+                <w:rFonts w:ascii="Times New Roman" w:hAnsi="Times New Roman"/>
+                <w:sz w:val="26"/>
+                <w:szCs w:val="26"/>
+              </w:rPr>
+            </w:pPr>
+            <w:r>
+              <w:rPr>
+                <w:rFonts w:ascii="Times New Roman" w:hAnsi="Times New Roman"/>
+                <w:sz w:val="26"/>
+                <w:szCs w:val="26"/>
+              </w:rPr>
               <w:t>Design and apply table placement map</w:t>
             </w:r>
           </w:p>
@@ -582,16 +920,43 @@
                 <w:ilvl w:val="0"/>
                 <w:numId w:val="16"/>
               </w:numPr>
-            </w:pPr>
-            <w:r>
+              <w:rPr>
+                <w:rFonts w:ascii="Times New Roman" w:hAnsi="Times New Roman"/>
+                <w:sz w:val="26"/>
+                <w:szCs w:val="26"/>
+              </w:rPr>
+            </w:pPr>
+            <w:r>
+              <w:rPr>
+                <w:rFonts w:ascii="Times New Roman" w:hAnsi="Times New Roman"/>
+                <w:sz w:val="26"/>
+                <w:szCs w:val="26"/>
+              </w:rPr>
               <w:t>Manage voucher of restaurant</w:t>
             </w:r>
           </w:p>
           <w:p>
-            <w:r>
+            <w:pPr>
+              <w:rPr>
+                <w:rFonts w:cs="Times New Roman"/>
+                <w:sz w:val="26"/>
+                <w:szCs w:val="26"/>
+              </w:rPr>
+            </w:pPr>
+            <w:r>
+              <w:rPr>
+                <w:rFonts w:cs="Times New Roman"/>
+                <w:sz w:val="26"/>
+                <w:szCs w:val="26"/>
+              </w:rPr>
               <w:t>_</w:t>
             </w:r>
             <w:r>
+              <w:rPr>
+                <w:rFonts w:cs="Times New Roman"/>
+                <w:sz w:val="26"/>
+                <w:szCs w:val="26"/>
+              </w:rPr>
               <w:t>Administrator:</w:t>
             </w:r>
           </w:p>
@@ -602,8 +967,18 @@
                 <w:ilvl w:val="0"/>
                 <w:numId w:val="17"/>
               </w:numPr>
-            </w:pPr>
-            <w:r>
+              <w:rPr>
+                <w:rFonts w:ascii="Times New Roman" w:hAnsi="Times New Roman"/>
+                <w:sz w:val="26"/>
+                <w:szCs w:val="26"/>
+              </w:rPr>
+            </w:pPr>
+            <w:r>
+              <w:rPr>
+                <w:rFonts w:ascii="Times New Roman" w:hAnsi="Times New Roman"/>
+                <w:sz w:val="26"/>
+                <w:szCs w:val="26"/>
+              </w:rPr>
               <w:t xml:space="preserve">Modify customer and restaurant manager </w:t>
             </w:r>
           </w:p>
@@ -614,8 +989,18 @@
                 <w:ilvl w:val="0"/>
                 <w:numId w:val="17"/>
               </w:numPr>
-            </w:pPr>
-            <w:r>
+              <w:rPr>
+                <w:rFonts w:ascii="Times New Roman" w:hAnsi="Times New Roman"/>
+                <w:sz w:val="26"/>
+                <w:szCs w:val="26"/>
+              </w:rPr>
+            </w:pPr>
+            <w:r>
+              <w:rPr>
+                <w:rFonts w:ascii="Times New Roman" w:hAnsi="Times New Roman"/>
+                <w:sz w:val="26"/>
+                <w:szCs w:val="26"/>
+              </w:rPr>
               <w:t>Delete customer and restaurant manager</w:t>
             </w:r>
           </w:p>
@@ -626,18 +1011,35 @@
                 <w:ilvl w:val="0"/>
                 <w:numId w:val="17"/>
               </w:numPr>
-            </w:pPr>
-            <w:r>
+              <w:rPr>
+                <w:rFonts w:ascii="Times New Roman" w:hAnsi="Times New Roman"/>
+                <w:sz w:val="26"/>
+                <w:szCs w:val="26"/>
+              </w:rPr>
+            </w:pPr>
+            <w:r>
+              <w:rPr>
+                <w:rFonts w:ascii="Times New Roman" w:hAnsi="Times New Roman"/>
+                <w:sz w:val="26"/>
+                <w:szCs w:val="26"/>
+              </w:rPr>
               <w:t>Manage website (</w:t>
             </w:r>
             <w:r>
+              <w:rPr>
+                <w:rFonts w:ascii="Times New Roman" w:hAnsi="Times New Roman"/>
+                <w:sz w:val="26"/>
+                <w:szCs w:val="26"/>
+              </w:rPr>
               <w:t>m</w:t>
             </w:r>
             <w:r>
-              <w:t>onitor sales and number of users</w:t>
-            </w:r>
-            <w:r>
-              <w:t>)</w:t>
+              <w:rPr>
+                <w:rFonts w:ascii="Times New Roman" w:hAnsi="Times New Roman"/>
+                <w:sz w:val="26"/>
+                <w:szCs w:val="26"/>
+              </w:rPr>
+              <w:t>onitor sales and number of users)</w:t>
             </w:r>
           </w:p>
           <w:p>
@@ -647,15 +1049,20 @@
                 <w:ilvl w:val="0"/>
                 <w:numId w:val="17"/>
               </w:numPr>
-            </w:pPr>
-            <w:r>
-              <w:t xml:space="preserve">Manage </w:t>
-            </w:r>
-            <w:r>
-              <w:t>feedback from users</w:t>
-            </w:r>
-            <w:r>
-              <w:t xml:space="preserve"> </w:t>
+              <w:rPr>
+                <w:rFonts w:ascii="Times New Roman" w:hAnsi="Times New Roman"/>
+                <w:sz w:val="26"/>
+                <w:szCs w:val="26"/>
+              </w:rPr>
+            </w:pPr>
+            <w:r>
+              <w:rPr>
+                <w:rFonts w:ascii="Times New Roman" w:hAnsi="Times New Roman"/>
+                <w:sz w:val="26"/>
+                <w:szCs w:val="26"/>
+              </w:rPr>
+              <w:lastRenderedPageBreak/>
+              <w:t xml:space="preserve">Manage feedback from users </w:t>
             </w:r>
           </w:p>
         </w:tc>
@@ -683,10 +1090,21 @@
             <w:hideMark/>
           </w:tcPr>
           <w:p>
-            <w:r>
-              <w:rPr>
+            <w:pPr>
+              <w:rPr>
+                <w:rFonts w:cs="Times New Roman"/>
+                <w:sz w:val="26"/>
+                <w:szCs w:val="26"/>
+              </w:rPr>
+            </w:pPr>
+            <w:r>
+              <w:rPr>
+                <w:rFonts w:cs="Times New Roman"/>
+                <w:sz w:val="26"/>
+                <w:szCs w:val="26"/>
                 <w:lang w:val="en-GB"/>
               </w:rPr>
+              <w:lastRenderedPageBreak/>
               <w:t>System architecture</w:t>
             </w:r>
           </w:p>
@@ -710,11 +1128,122 @@
             <w:hideMark/>
           </w:tcPr>
           <w:p>
-            <w:r>
-              <w:rPr>
+            <w:pPr>
+              <w:pStyle w:val="ListParagraph"/>
+              <w:numPr>
+                <w:ilvl w:val="0"/>
+                <w:numId w:val="17"/>
+              </w:numPr>
+              <w:rPr>
+                <w:rFonts w:ascii="Times New Roman" w:hAnsi="Times New Roman"/>
+                <w:sz w:val="26"/>
+                <w:szCs w:val="26"/>
                 <w:lang w:val="en-GB"/>
               </w:rPr>
-              <w:t xml:space="preserve"> </w:t>
+            </w:pPr>
+            <w:r>
+              <w:rPr>
+                <w:rFonts w:ascii="Times New Roman" w:hAnsi="Times New Roman"/>
+                <w:sz w:val="26"/>
+                <w:szCs w:val="26"/>
+                <w:lang w:val="en-GB"/>
+              </w:rPr>
+              <w:t>Customers reserve the table through the app or web; they can even scan QR code to reserve the table of their choice at the restaurant</w:t>
+            </w:r>
+          </w:p>
+          <w:p>
+            <w:pPr>
+              <w:pStyle w:val="ListParagraph"/>
+              <w:numPr>
+                <w:ilvl w:val="0"/>
+                <w:numId w:val="17"/>
+              </w:numPr>
+              <w:rPr>
+                <w:rFonts w:ascii="Times New Roman" w:hAnsi="Times New Roman"/>
+                <w:sz w:val="26"/>
+                <w:szCs w:val="26"/>
+                <w:lang w:val="en-GB"/>
+              </w:rPr>
+            </w:pPr>
+            <w:r>
+              <w:rPr>
+                <w:rFonts w:ascii="Times New Roman" w:hAnsi="Times New Roman"/>
+                <w:sz w:val="26"/>
+                <w:szCs w:val="26"/>
+                <w:lang w:val="en-GB"/>
+              </w:rPr>
+              <w:t>Customer order food after exploring category and subcategory on the table booking system</w:t>
+            </w:r>
+          </w:p>
+          <w:p>
+            <w:pPr>
+              <w:pStyle w:val="ListParagraph"/>
+              <w:numPr>
+                <w:ilvl w:val="0"/>
+                <w:numId w:val="17"/>
+              </w:numPr>
+              <w:rPr>
+                <w:rFonts w:ascii="Times New Roman" w:hAnsi="Times New Roman"/>
+                <w:sz w:val="26"/>
+                <w:szCs w:val="26"/>
+                <w:lang w:val="en-GB"/>
+              </w:rPr>
+            </w:pPr>
+            <w:r>
+              <w:rPr>
+                <w:rFonts w:ascii="Times New Roman" w:hAnsi="Times New Roman"/>
+                <w:sz w:val="26"/>
+                <w:szCs w:val="26"/>
+                <w:lang w:val="en-GB"/>
+              </w:rPr>
+              <w:t>Restaurants get notified about the reserved table along with complete details of the order they want to enjoy</w:t>
+            </w:r>
+          </w:p>
+          <w:p>
+            <w:pPr>
+              <w:pStyle w:val="ListParagraph"/>
+              <w:numPr>
+                <w:ilvl w:val="0"/>
+                <w:numId w:val="17"/>
+              </w:numPr>
+              <w:rPr>
+                <w:rFonts w:ascii="Times New Roman" w:hAnsi="Times New Roman"/>
+                <w:sz w:val="26"/>
+                <w:szCs w:val="26"/>
+                <w:lang w:val="en-GB"/>
+              </w:rPr>
+            </w:pPr>
+            <w:r>
+              <w:rPr>
+                <w:rFonts w:ascii="Times New Roman" w:hAnsi="Times New Roman"/>
+                <w:sz w:val="26"/>
+                <w:szCs w:val="26"/>
+                <w:lang w:val="en-GB"/>
+              </w:rPr>
+              <w:t>The food gets prepared by the restaurant and served to customers at their place</w:t>
+            </w:r>
+          </w:p>
+          <w:p>
+            <w:pPr>
+              <w:pStyle w:val="ListParagraph"/>
+              <w:numPr>
+                <w:ilvl w:val="0"/>
+                <w:numId w:val="17"/>
+              </w:numPr>
+              <w:rPr>
+                <w:rFonts w:ascii="Times New Roman" w:hAnsi="Times New Roman"/>
+                <w:sz w:val="26"/>
+                <w:szCs w:val="26"/>
+              </w:rPr>
+            </w:pPr>
+            <w:r>
+              <w:rPr>
+                <w:rFonts w:ascii="Times New Roman" w:hAnsi="Times New Roman"/>
+                <w:sz w:val="26"/>
+                <w:szCs w:val="26"/>
+                <w:lang w:val="en-GB"/>
+              </w:rPr>
+              <w:t>Customers make payment and shares ratings as per their experiences</w:t>
             </w:r>
           </w:p>
         </w:tc>
@@ -742,8 +1271,18 @@
             <w:hideMark/>
           </w:tcPr>
           <w:p>
-            <w:r>
-              <w:rPr>
+            <w:pPr>
+              <w:rPr>
+                <w:rFonts w:cs="Times New Roman"/>
+                <w:sz w:val="26"/>
+                <w:szCs w:val="26"/>
+              </w:rPr>
+            </w:pPr>
+            <w:r>
+              <w:rPr>
+                <w:rFonts w:cs="Times New Roman"/>
+                <w:sz w:val="26"/>
+                <w:szCs w:val="26"/>
                 <w:lang w:val="en-GB"/>
               </w:rPr>
               <w:t>System requirements specification</w:t>
@@ -773,45 +1312,39 @@
               <w:spacing w:before="120" w:after="120" w:line="276" w:lineRule="auto"/>
               <w:jc w:val="both"/>
               <w:rPr>
+                <w:rFonts w:cs="Times New Roman"/>
                 <w:b/>
-              </w:rPr>
-            </w:pPr>
-            <w:r>
-              <w:rPr>
+                <w:sz w:val="26"/>
+                <w:szCs w:val="26"/>
+              </w:rPr>
+            </w:pPr>
+            <w:r>
+              <w:rPr>
+                <w:rFonts w:cs="Times New Roman"/>
                 <w:b/>
-              </w:rPr>
-              <w:t>Enviro</w:t>
-            </w:r>
-            <w:r>
-              <w:rPr>
-                <w:b/>
-              </w:rPr>
-              <w:t>n</w:t>
-            </w:r>
-            <w:r>
-              <w:rPr>
-                <w:b/>
-              </w:rPr>
-              <w:t>ment:</w:t>
+                <w:sz w:val="26"/>
+                <w:szCs w:val="26"/>
+              </w:rPr>
+              <w:t>Environment:</w:t>
             </w:r>
           </w:p>
           <w:p>
             <w:pPr>
               <w:spacing w:before="120" w:after="120" w:line="276" w:lineRule="auto"/>
               <w:jc w:val="both"/>
-            </w:pPr>
-            <w:r>
-              <w:t xml:space="preserve">The system operates on </w:t>
-            </w:r>
-            <w:r>
-              <w:t>Website</w:t>
-            </w:r>
-            <w:r>
-              <w:t xml:space="preserve">, customers and managers can access though provided </w:t>
-            </w:r>
-            <w:r>
-              <w:lastRenderedPageBreak/>
-              <w:t>accounts.</w:t>
+              <w:rPr>
+                <w:rFonts w:cs="Times New Roman"/>
+                <w:sz w:val="26"/>
+                <w:szCs w:val="26"/>
+              </w:rPr>
+            </w:pPr>
+            <w:r>
+              <w:rPr>
+                <w:rFonts w:cs="Times New Roman"/>
+                <w:sz w:val="26"/>
+                <w:szCs w:val="26"/>
+              </w:rPr>
+              <w:t>The system operates on Website, customers and managers can access though provided accounts.</w:t>
             </w:r>
           </w:p>
           <w:p>
@@ -819,12 +1352,18 @@
               <w:spacing w:before="120" w:after="120" w:line="276" w:lineRule="auto"/>
               <w:jc w:val="both"/>
               <w:rPr>
+                <w:rFonts w:cs="Times New Roman"/>
                 <w:b/>
-              </w:rPr>
-            </w:pPr>
-            <w:r>
-              <w:rPr>
+                <w:sz w:val="26"/>
+                <w:szCs w:val="26"/>
+              </w:rPr>
+            </w:pPr>
+            <w:r>
+              <w:rPr>
+                <w:rFonts w:cs="Times New Roman"/>
                 <w:b/>
+                <w:sz w:val="26"/>
+                <w:szCs w:val="26"/>
               </w:rPr>
               <w:t>Decentralization:</w:t>
             </w:r>
@@ -841,6 +1380,8 @@
               <w:rPr>
                 <w:rFonts w:ascii="Times New Roman" w:hAnsi="Times New Roman"/>
                 <w:b/>
+                <w:sz w:val="26"/>
+                <w:szCs w:val="26"/>
               </w:rPr>
             </w:pPr>
             <w:r>
@@ -909,34 +1450,7 @@
                 <w:sz w:val="26"/>
                 <w:szCs w:val="26"/>
               </w:rPr>
-              <w:t>,</w:t>
-            </w:r>
-            <w:r>
-              <w:t xml:space="preserve"> </w:t>
-            </w:r>
-            <w:r>
-              <w:rPr>
-                <w:rFonts w:ascii="Times New Roman" w:hAnsi="Times New Roman"/>
-                <w:sz w:val="26"/>
-                <w:szCs w:val="26"/>
-              </w:rPr>
-              <w:t>make statistics</w:t>
-            </w:r>
-            <w:r>
-              <w:rPr>
-                <w:rFonts w:ascii="Times New Roman" w:hAnsi="Times New Roman"/>
-                <w:sz w:val="26"/>
-                <w:szCs w:val="26"/>
-              </w:rPr>
-              <w:t xml:space="preserve">, </w:t>
-            </w:r>
-            <w:r>
-              <w:rPr>
-                <w:rFonts w:ascii="Times New Roman" w:hAnsi="Times New Roman"/>
-                <w:sz w:val="26"/>
-                <w:szCs w:val="26"/>
-              </w:rPr>
-              <w:t>read statistics, manage money.</w:t>
+              <w:t>, make statistics, read statistics, manage money.</w:t>
             </w:r>
           </w:p>
           <w:p>
@@ -952,81 +1466,32 @@
                 <w:szCs w:val="26"/>
               </w:rPr>
             </w:pPr>
-          </w:p>
-          <w:p>
-            <w:pPr>
-              <w:pStyle w:val="ListParagraph"/>
-              <w:numPr>
-                <w:ilvl w:val="0"/>
-                <w:numId w:val="11"/>
-              </w:numPr>
-              <w:rPr>
-                <w:rFonts w:ascii="Times New Roman" w:hAnsi="Times New Roman"/>
-                <w:sz w:val="26"/>
-                <w:szCs w:val="26"/>
-              </w:rPr>
-            </w:pPr>
-            <w:r>
-              <w:rPr>
-                <w:rFonts w:ascii="Times New Roman" w:hAnsi="Times New Roman"/>
-                <w:sz w:val="26"/>
-                <w:szCs w:val="26"/>
-              </w:rPr>
-              <w:t>Salesclerks: allowed search good, edit product (inventory).</w:t>
-            </w:r>
-          </w:p>
-          <w:p>
-            <w:pPr>
-              <w:pStyle w:val="ListParagraph"/>
-              <w:numPr>
-                <w:ilvl w:val="0"/>
-                <w:numId w:val="11"/>
-              </w:numPr>
-              <w:rPr>
-                <w:sz w:val="26"/>
-                <w:szCs w:val="26"/>
-              </w:rPr>
-            </w:pPr>
-            <w:r>
-              <w:rPr>
-                <w:sz w:val="26"/>
-                <w:szCs w:val="26"/>
-              </w:rPr>
-              <w:t xml:space="preserve">Sales manager: allowed search good, edit product (price), make statistics. </w:t>
-            </w:r>
-          </w:p>
-          <w:p>
-            <w:pPr>
-              <w:pStyle w:val="ListParagraph"/>
-              <w:numPr>
-                <w:ilvl w:val="0"/>
-                <w:numId w:val="11"/>
-              </w:numPr>
+            <w:r>
+              <w:rPr>
+                <w:rFonts w:ascii="Times New Roman" w:hAnsi="Times New Roman"/>
+                <w:sz w:val="26"/>
+                <w:szCs w:val="26"/>
+              </w:rPr>
+              <w:t xml:space="preserve">Customer allowed view, search, rating and book restaurant. </w:t>
+            </w:r>
+          </w:p>
+          <w:p>
+            <w:pPr>
               <w:spacing w:before="120" w:after="120" w:line="276" w:lineRule="auto"/>
               <w:jc w:val="both"/>
               <w:rPr>
+                <w:rFonts w:cs="Times New Roman"/>
                 <w:b/>
-              </w:rPr>
-            </w:pPr>
-            <w:r>
-              <w:rPr>
-                <w:sz w:val="26"/>
-                <w:szCs w:val="26"/>
-              </w:rPr>
-              <w:t>Supermarket director: allowed read statistics, manage money.</w:t>
-            </w:r>
-          </w:p>
-          <w:p>
-            <w:pPr>
-              <w:spacing w:before="120" w:after="120" w:line="276" w:lineRule="auto"/>
-              <w:jc w:val="both"/>
-              <w:rPr>
+                <w:sz w:val="26"/>
+                <w:szCs w:val="26"/>
+              </w:rPr>
+            </w:pPr>
+            <w:r>
+              <w:rPr>
+                <w:rFonts w:cs="Times New Roman"/>
                 <w:b/>
-              </w:rPr>
-            </w:pPr>
-            <w:r>
-              <w:rPr>
-                <w:b/>
+                <w:sz w:val="26"/>
+                <w:szCs w:val="26"/>
               </w:rPr>
               <w:br w:type="page"/>
             </w:r>
@@ -1057,14 +1522,19 @@
           <w:p>
             <w:pPr>
               <w:rPr>
+                <w:rFonts w:cs="Times New Roman"/>
+                <w:sz w:val="26"/>
+                <w:szCs w:val="26"/>
                 <w:lang w:val="en-GB"/>
               </w:rPr>
             </w:pPr>
             <w:r>
               <w:rPr>
+                <w:rFonts w:cs="Times New Roman"/>
+                <w:sz w:val="26"/>
+                <w:szCs w:val="26"/>
                 <w:lang w:val="en-GB"/>
               </w:rPr>
-              <w:lastRenderedPageBreak/>
               <w:t>System models</w:t>
             </w:r>
           </w:p>
@@ -1086,7 +1556,174 @@
               <w:right w:w="108" w:type="dxa"/>
             </w:tcMar>
           </w:tcPr>
-          <w:p/>
+          <w:p>
+            <w:pPr>
+              <w:rPr>
+                <w:rFonts w:cs="Times New Roman"/>
+                <w:sz w:val="26"/>
+                <w:szCs w:val="26"/>
+              </w:rPr>
+            </w:pPr>
+            <w:r>
+              <w:rPr>
+                <w:rFonts w:cs="Times New Roman"/>
+                <w:sz w:val="26"/>
+                <w:szCs w:val="26"/>
+              </w:rPr>
+              <w:t>Customer App Workflow</w:t>
+            </w:r>
+          </w:p>
+          <w:p>
+            <w:pPr>
+              <w:rPr>
+                <w:rFonts w:cs="Times New Roman"/>
+                <w:sz w:val="26"/>
+                <w:szCs w:val="26"/>
+              </w:rPr>
+            </w:pPr>
+            <w:r>
+              <w:rPr>
+                <w:rFonts w:cs="Times New Roman"/>
+                <w:sz w:val="26"/>
+                <w:szCs w:val="26"/>
+              </w:rPr>
+              <w:t>+</w:t>
+            </w:r>
+            <w:r>
+              <w:rPr>
+                <w:rFonts w:cs="Times New Roman"/>
+                <w:sz w:val="26"/>
+                <w:szCs w:val="26"/>
+              </w:rPr>
+              <w:t>Book table and order food with a simple tap on customers app</w:t>
+            </w:r>
+          </w:p>
+          <w:p>
+            <w:pPr>
+              <w:rPr>
+                <w:rFonts w:cs="Times New Roman"/>
+                <w:sz w:val="26"/>
+                <w:szCs w:val="26"/>
+              </w:rPr>
+            </w:pPr>
+            <w:r>
+              <w:rPr>
+                <w:rFonts w:cs="Times New Roman"/>
+                <w:sz w:val="26"/>
+                <w:szCs w:val="26"/>
+              </w:rPr>
+              <w:t>Store App Workflow</w:t>
+            </w:r>
+          </w:p>
+          <w:p>
+            <w:pPr>
+              <w:rPr>
+                <w:rFonts w:cs="Times New Roman"/>
+                <w:sz w:val="26"/>
+                <w:szCs w:val="26"/>
+              </w:rPr>
+            </w:pPr>
+            <w:r>
+              <w:rPr>
+                <w:rFonts w:cs="Times New Roman"/>
+                <w:sz w:val="26"/>
+                <w:szCs w:val="26"/>
+              </w:rPr>
+              <w:t>+</w:t>
+            </w:r>
+            <w:r>
+              <w:rPr>
+                <w:rFonts w:cs="Times New Roman"/>
+                <w:sz w:val="26"/>
+                <w:szCs w:val="26"/>
+              </w:rPr>
+              <w:t>Check table availability and reservation details as per different date &amp; time</w:t>
+            </w:r>
+          </w:p>
+          <w:p>
+            <w:pPr>
+              <w:rPr>
+                <w:rFonts w:cs="Times New Roman"/>
+                <w:sz w:val="26"/>
+                <w:szCs w:val="26"/>
+              </w:rPr>
+            </w:pPr>
+            <w:r>
+              <w:rPr>
+                <w:rFonts w:cs="Times New Roman"/>
+                <w:sz w:val="26"/>
+                <w:szCs w:val="26"/>
+              </w:rPr>
+              <w:t>User Panel Workflow</w:t>
+            </w:r>
+          </w:p>
+          <w:p>
+            <w:pPr>
+              <w:rPr>
+                <w:rFonts w:cs="Times New Roman"/>
+                <w:sz w:val="26"/>
+                <w:szCs w:val="26"/>
+              </w:rPr>
+            </w:pPr>
+            <w:r>
+              <w:rPr>
+                <w:rFonts w:cs="Times New Roman"/>
+                <w:sz w:val="26"/>
+                <w:szCs w:val="26"/>
+              </w:rPr>
+              <w:t>+</w:t>
+            </w:r>
+            <w:r>
+              <w:rPr>
+                <w:rFonts w:cs="Times New Roman"/>
+                <w:sz w:val="26"/>
+                <w:szCs w:val="26"/>
+              </w:rPr>
+              <w:t>Allow customers to explore reservation details and menu to order an item via web</w:t>
+            </w:r>
+          </w:p>
+          <w:p>
+            <w:pPr>
+              <w:rPr>
+                <w:rFonts w:cs="Times New Roman"/>
+                <w:sz w:val="26"/>
+                <w:szCs w:val="26"/>
+              </w:rPr>
+            </w:pPr>
+            <w:r>
+              <w:rPr>
+                <w:rFonts w:cs="Times New Roman"/>
+                <w:sz w:val="26"/>
+                <w:szCs w:val="26"/>
+              </w:rPr>
+              <w:t>Store Panel Workflow</w:t>
+            </w:r>
+          </w:p>
+          <w:p>
+            <w:pPr>
+              <w:rPr>
+                <w:rFonts w:cs="Times New Roman"/>
+                <w:sz w:val="26"/>
+                <w:szCs w:val="26"/>
+              </w:rPr>
+            </w:pPr>
+            <w:r>
+              <w:rPr>
+                <w:rFonts w:cs="Times New Roman"/>
+                <w:sz w:val="26"/>
+                <w:szCs w:val="26"/>
+              </w:rPr>
+              <w:t>+</w:t>
+            </w:r>
+            <w:r>
+              <w:rPr>
+                <w:rFonts w:cs="Times New Roman"/>
+                <w:sz w:val="26"/>
+                <w:szCs w:val="26"/>
+              </w:rPr>
+              <w:t>Dynamic store panel to explore every activity and control them accurately</w:t>
+            </w:r>
+          </w:p>
         </w:tc>
       </w:tr>
       <w:tr>
@@ -1113,11 +1750,17 @@
           <w:p>
             <w:pPr>
               <w:rPr>
+                <w:rFonts w:cs="Times New Roman"/>
+                <w:sz w:val="26"/>
+                <w:szCs w:val="26"/>
                 <w:lang w:val="en-GB"/>
               </w:rPr>
             </w:pPr>
             <w:r>
               <w:rPr>
+                <w:rFonts w:cs="Times New Roman"/>
+                <w:sz w:val="26"/>
+                <w:szCs w:val="26"/>
                 <w:lang w:val="en-GB"/>
               </w:rPr>
               <w:t>System evolution</w:t>
@@ -1141,7 +1784,40 @@
               <w:right w:w="108" w:type="dxa"/>
             </w:tcMar>
           </w:tcPr>
-          <w:p/>
+          <w:p>
+            <w:pPr>
+              <w:rPr>
+                <w:rFonts w:cs="Times New Roman"/>
+                <w:sz w:val="26"/>
+                <w:szCs w:val="26"/>
+              </w:rPr>
+            </w:pPr>
+            <w:r>
+              <w:rPr>
+                <w:rFonts w:cs="Times New Roman"/>
+                <w:sz w:val="26"/>
+                <w:szCs w:val="26"/>
+              </w:rPr>
+              <w:t xml:space="preserve">The system can specifically be upgraded for restaurant managers to literally add a table map to restaurant details and customers can kind of select restaurant seats, which definitely is fairly significant. </w:t>
+            </w:r>
+          </w:p>
+          <w:p>
+            <w:pPr>
+              <w:rPr>
+                <w:rFonts w:cs="Times New Roman"/>
+                <w:sz w:val="26"/>
+                <w:szCs w:val="26"/>
+              </w:rPr>
+            </w:pPr>
+            <w:r>
+              <w:rPr>
+                <w:rFonts w:cs="Times New Roman"/>
+                <w:sz w:val="26"/>
+                <w:szCs w:val="26"/>
+              </w:rPr>
+              <w:t>The system can generally be upgraded for the restaurant to for the most part update crowded hours or with discounts for customers who can flexibly book a table in a kind of big way</w:t>
+            </w:r>
+          </w:p>
         </w:tc>
       </w:tr>
       <w:tr>
@@ -1168,11 +1844,17 @@
           <w:p>
             <w:pPr>
               <w:rPr>
+                <w:rFonts w:cs="Times New Roman"/>
+                <w:sz w:val="26"/>
+                <w:szCs w:val="26"/>
                 <w:lang w:val="en-GB"/>
               </w:rPr>
             </w:pPr>
             <w:r>
               <w:rPr>
+                <w:rFonts w:cs="Times New Roman"/>
+                <w:sz w:val="26"/>
+                <w:szCs w:val="26"/>
                 <w:lang w:val="en-GB"/>
               </w:rPr>
               <w:t>Appendices</w:t>
@@ -1197,16 +1879,143 @@
             </w:tcMar>
           </w:tcPr>
           <w:p>
-            <w:r>
+            <w:pPr>
+              <w:rPr>
+                <w:rFonts w:cs="Times New Roman"/>
+                <w:sz w:val="26"/>
+                <w:szCs w:val="26"/>
+              </w:rPr>
+            </w:pPr>
+            <w:r>
+              <w:rPr>
+                <w:rFonts w:cs="Times New Roman"/>
+                <w:sz w:val="26"/>
+                <w:szCs w:val="26"/>
+              </w:rPr>
               <w:t>Database: MySQL</w:t>
             </w:r>
           </w:p>
           <w:p>
-            <w:r>
+            <w:pPr>
+              <w:rPr>
+                <w:rFonts w:cs="Times New Roman"/>
+                <w:sz w:val="26"/>
+                <w:szCs w:val="26"/>
+              </w:rPr>
+            </w:pPr>
+            <w:r>
+              <w:rPr>
+                <w:rFonts w:cs="Times New Roman"/>
+                <w:sz w:val="26"/>
+                <w:szCs w:val="26"/>
+              </w:rPr>
               <w:t>IDE: VS Code</w:t>
             </w:r>
           </w:p>
-          <w:p/>
+          <w:p>
+            <w:pPr>
+              <w:rPr>
+                <w:rFonts w:cs="Times New Roman"/>
+                <w:sz w:val="26"/>
+                <w:szCs w:val="26"/>
+              </w:rPr>
+            </w:pPr>
+            <w:r>
+              <w:rPr>
+                <w:rFonts w:cs="Times New Roman"/>
+                <w:sz w:val="26"/>
+                <w:szCs w:val="26"/>
+              </w:rPr>
+              <w:t xml:space="preserve">With web Backend: </w:t>
+            </w:r>
+            <w:proofErr w:type="spellStart"/>
+            <w:r>
+              <w:rPr>
+                <w:rFonts w:cs="Times New Roman"/>
+                <w:sz w:val="26"/>
+                <w:szCs w:val="26"/>
+              </w:rPr>
+              <w:t>nodejs</w:t>
+            </w:r>
+            <w:proofErr w:type="spellEnd"/>
+            <w:r>
+              <w:rPr>
+                <w:rFonts w:cs="Times New Roman"/>
+                <w:sz w:val="26"/>
+                <w:szCs w:val="26"/>
+              </w:rPr>
+              <w:t>.</w:t>
+            </w:r>
+          </w:p>
+          <w:p>
+            <w:pPr>
+              <w:rPr>
+                <w:rFonts w:cs="Times New Roman"/>
+                <w:sz w:val="26"/>
+                <w:szCs w:val="26"/>
+              </w:rPr>
+            </w:pPr>
+            <w:r>
+              <w:rPr>
+                <w:rFonts w:cs="Times New Roman"/>
+                <w:sz w:val="26"/>
+                <w:szCs w:val="26"/>
+              </w:rPr>
+              <w:t>With mobile devices: React Native</w:t>
+            </w:r>
+          </w:p>
+          <w:p>
+            <w:pPr>
+              <w:rPr>
+                <w:rFonts w:cs="Times New Roman"/>
+                <w:sz w:val="26"/>
+                <w:szCs w:val="26"/>
+              </w:rPr>
+            </w:pPr>
+            <w:r>
+              <w:rPr>
+                <w:rFonts w:cs="Times New Roman"/>
+                <w:sz w:val="26"/>
+                <w:szCs w:val="26"/>
+              </w:rPr>
+              <w:t xml:space="preserve">+ With IOS, it suggested that user should use IOS version which larger than 8.2 </w:t>
+            </w:r>
+          </w:p>
+          <w:p>
+            <w:pPr>
+              <w:rPr>
+                <w:rFonts w:cs="Times New Roman"/>
+                <w:sz w:val="26"/>
+                <w:szCs w:val="26"/>
+              </w:rPr>
+            </w:pPr>
+            <w:r>
+              <w:rPr>
+                <w:rFonts w:cs="Times New Roman"/>
+                <w:sz w:val="26"/>
+                <w:szCs w:val="26"/>
+              </w:rPr>
+              <w:t xml:space="preserve">+ With Android, it </w:t>
+            </w:r>
+            <w:proofErr w:type="gramStart"/>
+            <w:r>
+              <w:rPr>
+                <w:rFonts w:cs="Times New Roman"/>
+                <w:sz w:val="26"/>
+                <w:szCs w:val="26"/>
+              </w:rPr>
+              <w:t>suggest</w:t>
+            </w:r>
+            <w:proofErr w:type="gramEnd"/>
+            <w:r>
+              <w:rPr>
+                <w:rFonts w:cs="Times New Roman"/>
+                <w:sz w:val="26"/>
+                <w:szCs w:val="26"/>
+              </w:rPr>
+              <w:t xml:space="preserve"> that user should use Android version which larger than 7.0 (Nougat)</w:t>
+            </w:r>
+          </w:p>
         </w:tc>
       </w:tr>
       <w:tr>
@@ -1233,11 +2042,17 @@
           <w:p>
             <w:pPr>
               <w:rPr>
+                <w:rFonts w:cs="Times New Roman"/>
+                <w:sz w:val="26"/>
+                <w:szCs w:val="26"/>
                 <w:lang w:val="en-GB"/>
               </w:rPr>
             </w:pPr>
             <w:r>
               <w:rPr>
+                <w:rFonts w:cs="Times New Roman"/>
+                <w:sz w:val="26"/>
+                <w:szCs w:val="26"/>
                 <w:lang w:val="en-GB"/>
               </w:rPr>
               <w:t>Index</w:t>
@@ -1261,11 +2076,86 @@
               <w:right w:w="108" w:type="dxa"/>
             </w:tcMar>
           </w:tcPr>
-          <w:p/>
+          <w:p>
+            <w:pPr>
+              <w:rPr>
+                <w:rFonts w:cs="Times New Roman"/>
+                <w:sz w:val="26"/>
+                <w:szCs w:val="26"/>
+              </w:rPr>
+            </w:pPr>
+            <w:r>
+              <w:rPr>
+                <w:rFonts w:cs="Times New Roman"/>
+                <w:sz w:val="26"/>
+                <w:szCs w:val="26"/>
+              </w:rPr>
+              <w:t>Restaurant</w:t>
+            </w:r>
+          </w:p>
+          <w:p>
+            <w:pPr>
+              <w:rPr>
+                <w:rFonts w:cs="Times New Roman"/>
+                <w:sz w:val="26"/>
+                <w:szCs w:val="26"/>
+              </w:rPr>
+            </w:pPr>
+            <w:r>
+              <w:rPr>
+                <w:rFonts w:cs="Times New Roman"/>
+                <w:sz w:val="26"/>
+                <w:szCs w:val="26"/>
+              </w:rPr>
+              <w:t>Location</w:t>
+            </w:r>
+          </w:p>
+          <w:p>
+            <w:pPr>
+              <w:rPr>
+                <w:rFonts w:cs="Times New Roman"/>
+                <w:sz w:val="26"/>
+                <w:szCs w:val="26"/>
+              </w:rPr>
+            </w:pPr>
+            <w:r>
+              <w:rPr>
+                <w:rFonts w:cs="Times New Roman"/>
+                <w:sz w:val="26"/>
+                <w:szCs w:val="26"/>
+              </w:rPr>
+              <w:t>Time</w:t>
+            </w:r>
+          </w:p>
+          <w:p>
+            <w:pPr>
+              <w:rPr>
+                <w:rFonts w:cs="Times New Roman"/>
+                <w:sz w:val="26"/>
+                <w:szCs w:val="26"/>
+              </w:rPr>
+            </w:pPr>
+            <w:r>
+              <w:rPr>
+                <w:rFonts w:cs="Times New Roman"/>
+                <w:sz w:val="26"/>
+                <w:szCs w:val="26"/>
+              </w:rPr>
+              <w:t>Voucher</w:t>
+            </w:r>
+          </w:p>
         </w:tc>
       </w:tr>
     </w:tbl>
-    <w:p/>
+    <w:p>
+      <w:pPr>
+        <w:rPr>
+          <w:rFonts w:cs="Times New Roman"/>
+          <w:sz w:val="26"/>
+          <w:szCs w:val="26"/>
+        </w:rPr>
+      </w:pPr>
+    </w:p>
     <w:sectPr>
       <w:pgSz w:w="11907" w:h="16840" w:code="9"/>
       <w:pgMar w:top="1134" w:right="1134" w:bottom="1134" w:left="1701" w:header="720" w:footer="720" w:gutter="0"/>
@@ -3256,7 +4146,7 @@
   <w:abstractNum w:abstractNumId="17" w15:restartNumberingAfterBreak="0">
     <w:nsid w:val="7BED0C19"/>
     <w:multiLevelType w:val="hybridMultilevel"/>
-    <w:tmpl w:val="9BBAB04A"/>
+    <w:tmpl w:val="932A4D8C"/>
     <w:lvl w:ilvl="0" w:tplc="04090001">
       <w:start w:val="1"/>
       <w:numFmt w:val="bullet"/>

</xml_diff>